<commit_message>
Merge do relatório da 2ª fase
</commit_message>
<xml_diff>
--- a/docs/2aSerie-Relatorio_vRN.docx
+++ b/docs/2aSerie-Relatorio_vRN.docx
@@ -9,7 +9,7 @@
           <w:lang w:eastAsia="pt-PT"/>
         </w:rPr>
         <w:pict>
-          <v:group id="_x0000_s1037" style="position:absolute;left:0;text-align:left;margin-left:8376.65pt;margin-top:0;width:264.55pt;height:690.65pt;z-index:251654144;mso-position-horizontal:right;mso-position-horizontal-relative:page;mso-position-vertical:bottom;mso-position-vertical-relative:page" coordorigin="5531,1258" coordsize="5291,13813">
+          <v:group id="_x0000_s1037" style="position:absolute;left:0;text-align:left;margin-left:8601.2pt;margin-top:0;width:264.55pt;height:690.65pt;z-index:251654144;mso-position-horizontal:right;mso-position-horizontal-relative:page;mso-position-vertical:bottom;mso-position-vertical-relative:page" coordorigin="5531,1258" coordsize="5291,13813">
             <v:shapetype id="_x0000_t32" coordsize="21600,21600" o:spt="32" o:oned="t" path="m,l21600,21600e" filled="f">
               <v:path arrowok="t" fillok="f" o:connecttype="none"/>
               <o:lock v:ext="edit" shapetype="t"/>
@@ -49,7 +49,7 @@
           <w:lang w:eastAsia="pt-PT"/>
         </w:rPr>
         <w:pict>
-          <v:group id="_x0000_s1049" style="position:absolute;left:0;text-align:left;margin-left:11393.3pt;margin-top:0;width:332.7pt;height:227.25pt;z-index:251655168;mso-position-horizontal:right;mso-position-horizontal-relative:margin;mso-position-vertical:top;mso-position-vertical-relative:page" coordorigin="4136,15" coordsize="6654,4545" o:allowincell="f">
+          <v:group id="_x0000_s1049" style="position:absolute;left:0;text-align:left;margin-left:11686pt;margin-top:0;width:332.7pt;height:227.25pt;z-index:251655168;mso-position-horizontal:right;mso-position-horizontal-relative:margin;mso-position-vertical:top;mso-position-vertical-relative:page" coordorigin="4136,15" coordsize="6654,4545" o:allowincell="f">
             <v:shape id="_x0000_s1050" type="#_x0000_t32" style="position:absolute;left:4136;top:15;width:3058;height:3855" o:connectortype="straight" strokecolor="#a7bfde"/>
             <v:oval id="_x0000_s1051" style="position:absolute;left:6674;top:444;width:4116;height:4116" fillcolor="#a7bfde" stroked="f"/>
             <v:oval id="_x0000_s1052" style="position:absolute;left:6773;top:1058;width:3367;height:3367" fillcolor="#d3dfee" stroked="f"/>
@@ -270,7 +270,7 @@
             <o:lock v:ext="edit" aspectratio="t"/>
           </v:shapetype>
           <v:shape id="Imagem 0" o:spid="_x0000_s1057" type="#_x0000_t75" alt="iselPreto.gif" style="position:absolute;left:0;text-align:left;margin-left:-52.45pt;margin-top:82pt;width:309.05pt;height:141.95pt;z-index:251657216;visibility:visible">
-            <v:imagedata r:id="rId7" o:title=""/>
+            <v:imagedata r:id="rId6" o:title=""/>
           </v:shape>
         </w:pict>
       </w:r>
@@ -444,7 +444,7 @@
             <w:noProof/>
             <w:webHidden/>
           </w:rPr>
-          <w:t>4</w:t>
+          <w:t>2</w:t>
         </w:r>
         <w:r>
           <w:rPr>
@@ -514,7 +514,7 @@
             <w:noProof/>
             <w:webHidden/>
           </w:rPr>
-          <w:t>5</w:t>
+          <w:t>2</w:t>
         </w:r>
         <w:r>
           <w:rPr>
@@ -584,7 +584,7 @@
             <w:noProof/>
             <w:webHidden/>
           </w:rPr>
-          <w:t>5</w:t>
+          <w:t>2</w:t>
         </w:r>
         <w:r>
           <w:rPr>
@@ -654,7 +654,7 @@
             <w:noProof/>
             <w:webHidden/>
           </w:rPr>
-          <w:t>5</w:t>
+          <w:t>2</w:t>
         </w:r>
         <w:r>
           <w:rPr>
@@ -724,7 +724,7 @@
             <w:noProof/>
             <w:webHidden/>
           </w:rPr>
-          <w:t>5</w:t>
+          <w:t>2</w:t>
         </w:r>
         <w:r>
           <w:rPr>
@@ -794,7 +794,7 @@
             <w:noProof/>
             <w:webHidden/>
           </w:rPr>
-          <w:t>6</w:t>
+          <w:t>2</w:t>
         </w:r>
         <w:r>
           <w:rPr>
@@ -861,44 +861,97 @@
       </w:r>
       <w:bookmarkEnd w:id="3"/>
     </w:p>
-    <w:p/>
     <w:p>
       <w:pPr>
         <w:pStyle w:val="Heading2"/>
       </w:pPr>
-      <w:bookmarkStart w:id="4" w:name="_Toc324794190"/>
-      <w:r>
+      <w:bookmarkStart w:id="4" w:name="_Toc324794192"/>
+      <w:r>
+        <w:t>UserInfoPullService</w:t>
+      </w:r>
+      <w:bookmarkEnd w:id="4"/>
+    </w:p>
+    <w:p/>
+    <w:p>
+      <w:r>
+        <w:t xml:space="preserve">O </w:t>
+      </w:r>
+      <w:r>
+        <w:rPr>
+          <w:i/>
+        </w:rPr>
+        <w:t>bounded</w:t>
+      </w:r>
+      <w:r>
+        <w:t xml:space="preserve"> </w:t>
+      </w:r>
+      <w:r>
+        <w:rPr>
+          <w:i/>
+        </w:rPr>
+        <w:t>service</w:t>
+      </w:r>
+      <w:r>
+        <w:t xml:space="preserve"> responsável por devolver os dados necessários pela </w:t>
+      </w:r>
+      <w:r>
+        <w:rPr>
+          <w:i/>
+        </w:rPr>
         <w:t>UserInfoActivity</w:t>
       </w:r>
-      <w:bookmarkEnd w:id="4"/>
-    </w:p>
-    <w:p/>
-    <w:p>
-      <w:r>
-        <w:t xml:space="preserve">Esta </w:t>
-      </w:r>
-      <w:r>
-        <w:rPr>
-          <w:i/>
-        </w:rPr>
-        <w:t>activity</w:t>
-      </w:r>
-      <w:r>
-        <w:t xml:space="preserve"> é responsável por mostrar o nome de utilizador, número de status, subscrições e subscritores do utilizador activo na aplicação e é apenas acessível pelo menu da aplicação.</w:t>
-      </w:r>
-    </w:p>
-    <w:p>
-      <w:r>
-        <w:t xml:space="preserve">Os dados são obtidos de forma assíncrona usando </w:t>
-      </w:r>
-      <w:r>
-        <w:rPr>
-          <w:i/>
-        </w:rPr>
-        <w:t>AsyncUserInfo</w:t>
+      <w:r>
+        <w:t xml:space="preserve">. Como corre num processo separado, apenas aceita pedidos através de mensagens. Implementa uma operação (GET_USER_INFO) que tem como retorno um </w:t>
+      </w:r>
+      <w:r>
+        <w:rPr>
+          <w:i/>
+        </w:rPr>
+        <w:t>bundle</w:t>
+      </w:r>
+      <w:r>
+        <w:t xml:space="preserve"> com os 4 campos pedidos.</w:t>
+      </w:r>
+    </w:p>
+    <w:p>
+      <w:r>
+        <w:t xml:space="preserve">Por cada novo pedido recebido obtém o utilizador actual de </w:t>
+      </w:r>
+      <w:r>
+        <w:rPr>
+          <w:i/>
+        </w:rPr>
+        <w:t>TwitterAsync</w:t>
+      </w:r>
+      <w:r>
+        <w:t xml:space="preserve"> (apesar de correr num contexto estático diferente ambos partilham as mesmas </w:t>
+      </w:r>
+      <w:r>
+        <w:rPr>
+          <w:i/>
+        </w:rPr>
+        <w:t>preferences</w:t>
+      </w:r>
+      <w:r>
+        <w:t>, daí termos ambos a conectar-se com o mesmo utilizador) e usa os métodos disponíveis nesta classe (</w:t>
+      </w:r>
+      <w:r>
+        <w:rPr>
+          <w:i/>
+        </w:rPr>
+        <w:t>Twitter</w:t>
       </w:r>
       <w:r>
         <w:t>.</w:t>
+      </w:r>
+      <w:r>
+        <w:rPr>
+          <w:i/>
+        </w:rPr>
+        <w:t>User</w:t>
+      </w:r>
+      <w:r>
+        <w:t>) para obter o número de status, subscrições e subscritores associados ao utilizador actual.</w:t>
       </w:r>
     </w:p>
     <w:p/>
@@ -906,25 +959,81 @@
       <w:pPr>
         <w:pStyle w:val="Heading2"/>
       </w:pPr>
-      <w:bookmarkStart w:id="5" w:name="_Toc324794191"/>
-      <w:r>
+      <w:bookmarkStart w:id="5" w:name="_Toc324794190"/>
+      <w:r>
+        <w:t>UserInfoActivity</w:t>
+      </w:r>
+      <w:bookmarkEnd w:id="5"/>
+    </w:p>
+    <w:p/>
+    <w:p>
+      <w:r>
+        <w:t xml:space="preserve">Esta </w:t>
+      </w:r>
+      <w:r>
+        <w:rPr>
+          <w:i/>
+        </w:rPr>
+        <w:t>activity</w:t>
+      </w:r>
+      <w:r>
+        <w:t xml:space="preserve"> é responsável por mostrar o nome de utilizador, número de status, subscrições e subscritores do utilizador activo na aplicação e é apenas acessível pelo menu da aplicação.</w:t>
+      </w:r>
+    </w:p>
+    <w:p>
+      <w:r>
+        <w:t xml:space="preserve">Os dados são obtidos de forma assíncrona usando </w:t>
+      </w:r>
+      <w:r>
+        <w:rPr>
+          <w:i/>
+        </w:rPr>
         <w:t>AsyncUserInfo</w:t>
       </w:r>
-      <w:bookmarkEnd w:id="5"/>
-    </w:p>
-    <w:p/>
-    <w:p>
-      <w:r>
-        <w:t xml:space="preserve">Esta classe é a ponte entre a </w:t>
-      </w:r>
-      <w:r>
-        <w:rPr>
-          <w:i/>
-        </w:rPr>
-        <w:t xml:space="preserve">UserInfoActivity </w:t>
-      </w:r>
-      <w:r>
-        <w:t xml:space="preserve">e o </w:t>
+      <w:r>
+        <w:t xml:space="preserve">, pedidos após invocação do método </w:t>
+      </w:r>
+      <w:r>
+        <w:rPr>
+          <w:i/>
+        </w:rPr>
+        <w:t>onResume</w:t>
+      </w:r>
+      <w:r>
+        <w:t xml:space="preserve"> desta </w:t>
+      </w:r>
+      <w:r>
+        <w:rPr>
+          <w:i/>
+        </w:rPr>
+        <w:t>activity</w:t>
+      </w:r>
+      <w:r>
+        <w:t xml:space="preserve">. De maneira a pedir os dados é necessário enviar um </w:t>
+      </w:r>
+      <w:r>
+        <w:rPr>
+          <w:i/>
+        </w:rPr>
+        <w:t>GetUserInfoCompletedListener</w:t>
+      </w:r>
+      <w:r>
+        <w:rPr>
+          <w:i/>
+        </w:rPr>
+        <w:t xml:space="preserve"> </w:t>
+      </w:r>
+      <w:r>
+        <w:t>(</w:t>
+      </w:r>
+      <w:r>
+        <w:rPr>
+          <w:i/>
+        </w:rPr>
+        <w:t>listener</w:t>
+      </w:r>
+      <w:r>
+        <w:t xml:space="preserve"> a notificar quando os dados forem retornados de </w:t>
       </w:r>
       <w:r>
         <w:rPr>
@@ -933,7 +1042,16 @@
         <w:t>UserInfoPullService</w:t>
       </w:r>
       <w:r>
-        <w:t>, responsável pela interacção com o serviço através do envio e recepção de mensagens.</w:t>
+        <w:t xml:space="preserve">) que, nesta implementação, afecta o valor das </w:t>
+      </w:r>
+      <w:r>
+        <w:rPr>
+          <w:i/>
+        </w:rPr>
+        <w:t>TextView</w:t>
+      </w:r>
+      <w:r>
+        <w:t xml:space="preserve"> presentes no formulário com o valor correspondente.</w:t>
       </w:r>
     </w:p>
     <w:p/>
@@ -941,54 +1059,105 @@
       <w:pPr>
         <w:pStyle w:val="Heading2"/>
       </w:pPr>
-      <w:bookmarkStart w:id="6" w:name="_Toc324794192"/>
-      <w:r>
+      <w:bookmarkStart w:id="6" w:name="_Toc324794191"/>
+      <w:r>
+        <w:t>AsyncUserInfo</w:t>
+      </w:r>
+      <w:bookmarkEnd w:id="6"/>
+    </w:p>
+    <w:p/>
+    <w:p>
+      <w:r>
+        <w:t xml:space="preserve">Esta classe é a ponte entre a </w:t>
+      </w:r>
+      <w:r>
+        <w:rPr>
+          <w:i/>
+        </w:rPr>
+        <w:t xml:space="preserve">UserInfoActivity </w:t>
+      </w:r>
+      <w:r>
+        <w:t xml:space="preserve">e o </w:t>
+      </w:r>
+      <w:r>
+        <w:rPr>
+          <w:i/>
+        </w:rPr>
         <w:t>UserInfoPullService</w:t>
       </w:r>
-      <w:bookmarkEnd w:id="6"/>
+      <w:r>
+        <w:t xml:space="preserve">, responsável pela interacção com o serviço através do envio e recepção de mensagens. </w:t>
+      </w:r>
+    </w:p>
+    <w:p>
+      <w:r>
+        <w:t xml:space="preserve">Após receber um novo pedido de </w:t>
+      </w:r>
+      <w:r>
+        <w:rPr>
+          <w:i/>
+        </w:rPr>
+        <w:t>UserInfoActivity</w:t>
+      </w:r>
+      <w:r>
+        <w:t xml:space="preserve">, guarda o </w:t>
+      </w:r>
+      <w:r>
+        <w:rPr>
+          <w:i/>
+        </w:rPr>
+        <w:t>GetUserInfoCompletedListener</w:t>
+      </w:r>
+      <w:r>
+        <w:t xml:space="preserve"> recebido, gera e envia uma </w:t>
+      </w:r>
+      <w:r>
+        <w:rPr>
+          <w:i/>
+        </w:rPr>
+        <w:t>Message</w:t>
+      </w:r>
+      <w:r>
+        <w:t xml:space="preserve"> para o </w:t>
+      </w:r>
+      <w:r>
+        <w:rPr>
+          <w:i/>
+        </w:rPr>
+        <w:t>UserInfoPullService</w:t>
+      </w:r>
+      <w:r>
+        <w:t xml:space="preserve"> e retorna de imediato. Após receber a resposta de </w:t>
+      </w:r>
+      <w:r>
+        <w:rPr>
+          <w:i/>
+        </w:rPr>
+        <w:t>UserInfoPullService</w:t>
+      </w:r>
+      <w:r>
+        <w:t xml:space="preserve"> o </w:t>
+      </w:r>
+      <w:r>
+        <w:rPr>
+          <w:i/>
+        </w:rPr>
+        <w:t>bundle</w:t>
+      </w:r>
+      <w:r>
+        <w:t xml:space="preserve"> presente na resposta é interpretado e o </w:t>
+      </w:r>
+      <w:r>
+        <w:rPr>
+          <w:i/>
+        </w:rPr>
+        <w:t>listener</w:t>
+      </w:r>
+      <w:r>
+        <w:t xml:space="preserve"> é notificado.</w:t>
+      </w:r>
     </w:p>
     <w:p/>
-    <w:p>
-      <w:r>
-        <w:t xml:space="preserve">O </w:t>
-      </w:r>
-      <w:r>
-        <w:rPr>
-          <w:i/>
-        </w:rPr>
-        <w:t>bounded</w:t>
-      </w:r>
-      <w:r>
-        <w:t xml:space="preserve"> </w:t>
-      </w:r>
-      <w:r>
-        <w:rPr>
-          <w:i/>
-        </w:rPr>
-        <w:t>service</w:t>
-      </w:r>
-      <w:r>
-        <w:t xml:space="preserve"> responsável por devolver os dados necessários pela </w:t>
-      </w:r>
-      <w:r>
-        <w:rPr>
-          <w:i/>
-        </w:rPr>
-        <w:t>UserInfoActivity</w:t>
-      </w:r>
-      <w:r>
-        <w:t xml:space="preserve">. Como corre num processo separado, apenas aceita pedidos através de mensagens. Implementa uma operação (GET_USER_INFO) que tem como retorno um </w:t>
-      </w:r>
-      <w:r>
-        <w:rPr>
-          <w:i/>
-        </w:rPr>
-        <w:t>bundle</w:t>
-      </w:r>
-      <w:r>
-        <w:t xml:space="preserve"> com os 4 campos pedidos.</w:t>
-      </w:r>
-    </w:p>
     <w:p>
       <w:pPr>
         <w:spacing w:line="276" w:lineRule="auto"/>
@@ -1034,8 +1203,8 @@
       </w:r>
     </w:p>
     <w:sectPr>
-      <w:headerReference w:type="default" r:id="rId8"/>
-      <w:footerReference w:type="default" r:id="rId9"/>
+      <w:headerReference w:type="default" r:id="rId7"/>
+      <w:footerReference w:type="default" r:id="rId8"/>
       <w:pgSz w:w="11906" w:h="16838"/>
       <w:pgMar w:top="1417" w:right="1701" w:bottom="1417" w:left="1701" w:header="708" w:footer="708" w:gutter="0"/>
       <w:cols w:space="708"/>
@@ -1164,7 +1333,7 @@
         <w:lang w:eastAsia="pt-PT"/>
       </w:rPr>
       <w:pict>
-        <v:group id="_x0000_s2049" style="position:absolute;left:0;text-align:left;margin-left:3032.75pt;margin-top:0;width:105.1pt;height:274.25pt;rotation:90;flip:x y;z-index:251660288;mso-position-horizontal:right;mso-position-horizontal-relative:page;mso-position-vertical:top;mso-position-vertical-relative:page" coordorigin="5531,1258" coordsize="5291,13813" o:allowincell="f">
+        <v:group id="_x0000_s2049" style="position:absolute;left:0;text-align:left;margin-left:3097.85pt;margin-top:0;width:105.1pt;height:274.25pt;rotation:90;flip:x y;z-index:251660288;mso-position-horizontal:right;mso-position-horizontal-relative:page;mso-position-vertical:top;mso-position-vertical-relative:page" coordorigin="5531,1258" coordsize="5291,13813" o:allowincell="f">
           <o:lock v:ext="edit" aspectratio="t"/>
           <v:shapetype id="_x0000_t32" coordsize="21600,21600" o:spt="32" o:oned="t" path="m,l21600,21600e" filled="f">
             <v:path arrowok="t" fillok="f" o:connecttype="none"/>
@@ -1226,10 +1395,6 @@
     </w:pPr>
   </w:p>
 </w:hdr>
-</file>
-
-<file path=word/numbering.xml><?xml version="1.0" encoding="utf-8"?>
-<w:numbering xmlns:ve="http://schemas.openxmlformats.org/markup-compatibility/2006" xmlns:o="urn:schemas-microsoft-com:office:office" xmlns:r="http://schemas.openxmlformats.org/officeDocument/2006/relationships" xmlns:m="http://schemas.openxmlformats.org/officeDocument/2006/math" xmlns:v="urn:schemas-microsoft-com:vml" xmlns:wp="http://schemas.openxmlformats.org/drawingml/2006/wordprocessingDrawing" xmlns:w10="urn:schemas-microsoft-com:office:word" xmlns:w="http://schemas.openxmlformats.org/wordprocessingml/2006/main" xmlns:wne="http://schemas.microsoft.com/office/word/2006/wordml"/>
 </file>
 
 <file path=word/styles.xml><?xml version="1.0" encoding="utf-8"?>

</xml_diff>